<commit_message>
Uncomment Interface and Some Handlers
</commit_message>
<xml_diff>
--- a/ZMPO-Lista6.docx
+++ b/ZMPO-Lista6.docx
@@ -7,21 +7,699 @@
         <w:spacing w:after="0" w:line="259" w:lineRule="auto"/>
         <w:ind w:left="0" w:right="2" w:firstLine="0"/>
         <w:jc w:val="right"/>
-      </w:pPr>
+        <w:rPr>
+          <w:lang w:val="pl-PL"/>
+        </w:rPr>
+      </w:pPr>
+      <w:r>
+        <w:rPr>
+          <w:sz w:val="20"/>
+          <w:lang w:val="pl-PL"/>
+        </w:rPr>
+        <w:t>Autor: Dariusz Konieczny</w:t>
+      </w:r>
+      <w:r>
+        <w:rPr>
+          <w:rFonts w:ascii="Courier New" w:eastAsia="Courier New" w:hAnsi="Courier New" w:cs="Courier New"/>
+          <w:sz w:val="20"/>
+          <w:lang w:val="pl-PL"/>
+        </w:rPr>
+        <w:t xml:space="preserve"> </w:t>
+      </w:r>
+    </w:p>
+    <w:p>
+      <w:pPr>
+        <w:spacing w:after="0" w:line="259" w:lineRule="auto"/>
+        <w:ind w:left="0" w:firstLine="0"/>
+        <w:jc w:val="left"/>
+        <w:rPr>
+          <w:lang w:val="pl-PL"/>
+        </w:rPr>
+      </w:pPr>
+      <w:r>
+        <w:rPr>
+          <w:rFonts w:ascii="Courier New" w:eastAsia="Courier New" w:hAnsi="Courier New" w:cs="Courier New"/>
+          <w:sz w:val="20"/>
+          <w:lang w:val="pl-PL"/>
+        </w:rPr>
+        <w:t xml:space="preserve">Wersja draft 1.0 </w:t>
+      </w:r>
+    </w:p>
+    <w:p>
+      <w:pPr>
+        <w:spacing w:after="63" w:line="259" w:lineRule="auto"/>
+        <w:ind w:left="0" w:firstLine="0"/>
+        <w:jc w:val="left"/>
+        <w:rPr>
+          <w:lang w:val="pl-PL"/>
+        </w:rPr>
+      </w:pPr>
+      <w:r>
+        <w:rPr>
+          <w:rFonts w:ascii="Courier New" w:eastAsia="Courier New" w:hAnsi="Courier New" w:cs="Courier New"/>
+          <w:sz w:val="20"/>
+          <w:lang w:val="pl-PL"/>
+        </w:rPr>
+        <w:t xml:space="preserve"> </w:t>
+      </w:r>
+    </w:p>
+    <w:p>
+      <w:pPr>
+        <w:spacing w:after="0" w:line="259" w:lineRule="auto"/>
+        <w:ind w:left="-5" w:hanging="10"/>
+        <w:jc w:val="left"/>
+      </w:pPr>
+      <w:r>
+        <w:rPr>
+          <w:rFonts w:ascii="Courier New" w:eastAsia="Courier New" w:hAnsi="Courier New" w:cs="Courier New"/>
+          <w:sz w:val="20"/>
+          <w:lang w:val="pl-PL"/>
+        </w:rPr>
+        <w:t xml:space="preserve">                    </w:t>
+      </w:r>
+      <w:r>
+        <w:rPr>
+          <w:sz w:val="24"/>
+        </w:rPr>
+        <w:t xml:space="preserve">Programowanie obiektowe - zadanie 6 </w:t>
+      </w:r>
+    </w:p>
+    <w:p>
+      <w:pPr>
+        <w:spacing w:after="0" w:line="259" w:lineRule="auto"/>
+        <w:ind w:left="-5" w:hanging="10"/>
+        <w:jc w:val="left"/>
+      </w:pPr>
+      <w:r>
+        <w:rPr>
+          <w:sz w:val="24"/>
+        </w:rPr>
+        <w:t xml:space="preserve">                                        ------------------------------------------ </w:t>
+      </w:r>
+    </w:p>
+    <w:p>
+      <w:pPr>
+        <w:spacing w:after="0" w:line="259" w:lineRule="auto"/>
+        <w:ind w:left="720" w:firstLine="0"/>
+        <w:jc w:val="left"/>
+      </w:pPr>
+      <w:r>
+        <w:rPr>
+          <w:b/>
+        </w:rPr>
+        <w:t xml:space="preserve">Szablon klas i wyjątki </w:t>
+      </w:r>
+    </w:p>
+    <w:p>
+      <w:pPr>
+        <w:spacing w:after="18" w:line="259" w:lineRule="auto"/>
+        <w:ind w:left="0" w:firstLine="0"/>
+        <w:jc w:val="left"/>
+      </w:pPr>
+      <w:r>
+        <w:rPr>
+          <w:b/>
+        </w:rPr>
+        <w:t xml:space="preserve"> </w:t>
+      </w:r>
+    </w:p>
+    <w:p>
+      <w:pPr>
+        <w:numPr>
+          <w:ilvl w:val="0"/>
+          <w:numId w:val="1"/>
+        </w:numPr>
+        <w:ind w:right="-9"/>
+        <w:rPr>
+          <w:highlight w:val="green"/>
+          <w:lang w:val="pl-PL"/>
+        </w:rPr>
+      </w:pPr>
+      <w:r>
+        <w:rPr>
+          <w:highlight w:val="green"/>
+          <w:lang w:val="pl-PL"/>
+        </w:rPr>
+        <w:t xml:space="preserve">Klasę z listy 1 przerobić na klasę szablonową, przetestować jej działanie dla typu int oraz klasy Osoba zawierającej informacje o nazwisku i wieku osoby.  </w:t>
+      </w:r>
+    </w:p>
+    <w:p>
+      <w:pPr>
+        <w:numPr>
+          <w:ilvl w:val="0"/>
+          <w:numId w:val="1"/>
+        </w:numPr>
+        <w:ind w:right="-9"/>
+        <w:rPr>
+          <w:highlight w:val="green"/>
+          <w:lang w:val="pl-PL"/>
+        </w:rPr>
+      </w:pPr>
+      <w:r>
+        <w:rPr>
+          <w:highlight w:val="green"/>
+          <w:lang w:val="pl-PL"/>
+        </w:rPr>
+        <w:t xml:space="preserve">Sprawdzić, czy szablon jest dobrze napisany dla przypadku, gdy klasa nie ma kontruktora domyślnego. </w:t>
+      </w:r>
+    </w:p>
+    <w:p>
+      <w:pPr>
+        <w:numPr>
+          <w:ilvl w:val="0"/>
+          <w:numId w:val="1"/>
+        </w:numPr>
+        <w:ind w:right="-9"/>
+        <w:rPr>
+          <w:highlight w:val="green"/>
+          <w:lang w:val="pl-PL"/>
+        </w:rPr>
+      </w:pPr>
+      <w:r>
+        <w:rPr>
+          <w:highlight w:val="green"/>
+          <w:lang w:val="pl-PL"/>
+        </w:rPr>
+        <w:t xml:space="preserve">Sprawdzić, czy będzie dobrze działała, jeśli będziemy w klasie Osoba mieli wskaźnik (np. na string). </w:t>
+      </w:r>
+    </w:p>
+    <w:p>
+      <w:pPr>
+        <w:numPr>
+          <w:ilvl w:val="0"/>
+          <w:numId w:val="1"/>
+        </w:numPr>
+        <w:ind w:right="-9"/>
+        <w:rPr>
+          <w:highlight w:val="yellow"/>
+        </w:rPr>
+      </w:pPr>
+      <w:r>
+        <w:rPr>
+          <w:highlight w:val="yellow"/>
+          <w:lang w:val="pl-PL"/>
+        </w:rPr>
+        <w:t xml:space="preserve">Klasę tę uzupełnić o rzucanie wyjątków zamiast zwracania kodu błędu. </w:t>
+      </w:r>
+      <w:r>
+        <w:rPr>
+          <w:highlight w:val="yellow"/>
+        </w:rPr>
+        <w:t xml:space="preserve">Program testujący uzupełnić o łapanie wyjątków. </w:t>
+      </w:r>
+    </w:p>
+    <w:p>
+      <w:pPr>
+        <w:numPr>
+          <w:ilvl w:val="0"/>
+          <w:numId w:val="1"/>
+        </w:numPr>
+        <w:ind w:right="-9"/>
+        <w:rPr>
+          <w:highlight w:val="yellow"/>
+          <w:lang w:val="pl-PL"/>
+        </w:rPr>
+      </w:pPr>
+      <w:r>
+        <w:rPr>
+          <w:highlight w:val="yellow"/>
+          <w:lang w:val="pl-PL"/>
+        </w:rPr>
+        <w:t xml:space="preserve">Czy da się użyć tego szablonu w programie głównym do stworzenia tablicy tablic (lub tablicy wskaźników na tablice) zamiast zwykłej tablicy, która była w pierwszej implementacji? Jeśli tak – użyć go, jeśli nie – uzasadnić pojawiające się problemy. </w:t>
+      </w:r>
+    </w:p>
+    <w:p>
+      <w:pPr>
+        <w:pStyle w:val="ListParagraph"/>
+        <w:numPr>
+          <w:ilvl w:val="0"/>
+          <w:numId w:val="1"/>
+        </w:numPr>
+        <w:autoSpaceDE w:val="0"/>
+        <w:autoSpaceDN w:val="0"/>
+        <w:adjustRightInd w:val="0"/>
+        <w:spacing w:after="0" w:line="240" w:lineRule="auto"/>
+        <w:jc w:val="left"/>
+        <w:rPr>
+          <w:rFonts w:ascii="Consolas" w:eastAsiaTheme="minorEastAsia" w:hAnsi="Consolas" w:cs="Consolas"/>
+          <w:sz w:val="19"/>
+          <w:szCs w:val="19"/>
+        </w:rPr>
+      </w:pPr>
+      <w:r>
+        <w:rPr>
+          <w:rFonts w:ascii="Consolas" w:eastAsiaTheme="minorEastAsia" w:hAnsi="Consolas" w:cs="Consolas"/>
+          <w:sz w:val="19"/>
+          <w:szCs w:val="19"/>
+        </w:rPr>
+        <w:t xml:space="preserve">    IHandler.h</w:t>
+      </w:r>
+    </w:p>
+    <w:p>
+      <w:pPr>
+        <w:pStyle w:val="ListParagraph"/>
+        <w:numPr>
+          <w:ilvl w:val="0"/>
+          <w:numId w:val="1"/>
+        </w:numPr>
+        <w:autoSpaceDE w:val="0"/>
+        <w:autoSpaceDN w:val="0"/>
+        <w:adjustRightInd w:val="0"/>
+        <w:spacing w:after="0" w:line="240" w:lineRule="auto"/>
+        <w:jc w:val="left"/>
+        <w:rPr>
+          <w:rFonts w:ascii="Consolas" w:eastAsiaTheme="minorEastAsia" w:hAnsi="Consolas" w:cs="Consolas"/>
+          <w:sz w:val="19"/>
+          <w:szCs w:val="19"/>
+        </w:rPr>
+      </w:pPr>
+      <w:r>
+        <w:rPr>
+          <w:rFonts w:ascii="Consolas" w:eastAsiaTheme="minorEastAsia" w:hAnsi="Consolas" w:cs="Consolas"/>
+          <w:sz w:val="19"/>
+          <w:szCs w:val="19"/>
+        </w:rPr>
+        <w:t xml:space="preserve">    </w:t>
+      </w:r>
+      <w:r>
+        <w:rPr>
+          <w:rFonts w:ascii="Consolas" w:eastAsiaTheme="minorEastAsia" w:hAnsi="Consolas" w:cs="Consolas"/>
+          <w:sz w:val="19"/>
+          <w:szCs w:val="19"/>
+        </w:rPr>
+        <w:t>Go</w:t>
+      </w:r>
+      <w:r>
+        <w:rPr>
+          <w:rFonts w:ascii="Consolas" w:eastAsiaTheme="minorEastAsia" w:hAnsi="Consolas" w:cs="Consolas"/>
+          <w:sz w:val="19"/>
+          <w:szCs w:val="19"/>
+        </w:rPr>
+        <w:t>Handler.h</w:t>
+      </w:r>
+      <w:r>
+        <w:rPr>
+          <w:rFonts w:ascii="Consolas" w:eastAsiaTheme="minorEastAsia" w:hAnsi="Consolas" w:cs="Consolas"/>
+          <w:sz w:val="19"/>
+          <w:szCs w:val="19"/>
+        </w:rPr>
+        <w:t xml:space="preserve"> == CreateDefsHandler</w:t>
+      </w:r>
+    </w:p>
+    <w:p>
+      <w:pPr>
+        <w:pStyle w:val="ListParagraph"/>
+        <w:numPr>
+          <w:ilvl w:val="0"/>
+          <w:numId w:val="1"/>
+        </w:numPr>
+        <w:autoSpaceDE w:val="0"/>
+        <w:autoSpaceDN w:val="0"/>
+        <w:adjustRightInd w:val="0"/>
+        <w:spacing w:after="0" w:line="240" w:lineRule="auto"/>
+        <w:jc w:val="left"/>
+        <w:rPr>
+          <w:rFonts w:ascii="Consolas" w:eastAsiaTheme="minorEastAsia" w:hAnsi="Consolas" w:cs="Consolas"/>
+          <w:sz w:val="19"/>
+          <w:szCs w:val="19"/>
+        </w:rPr>
+      </w:pPr>
+      <w:r>
+        <w:rPr>
+          <w:rFonts w:ascii="Consolas" w:eastAsiaTheme="minorEastAsia" w:hAnsi="Consolas" w:cs="Consolas"/>
+          <w:sz w:val="19"/>
+          <w:szCs w:val="19"/>
+        </w:rPr>
+        <w:t xml:space="preserve">    PrintAllHandler.cpp</w:t>
+      </w:r>
+    </w:p>
+    <w:p>
+      <w:pPr>
+        <w:pStyle w:val="ListParagraph"/>
+        <w:numPr>
+          <w:ilvl w:val="0"/>
+          <w:numId w:val="1"/>
+        </w:numPr>
+        <w:autoSpaceDE w:val="0"/>
+        <w:autoSpaceDN w:val="0"/>
+        <w:adjustRightInd w:val="0"/>
+        <w:spacing w:after="0" w:line="240" w:lineRule="auto"/>
+        <w:jc w:val="left"/>
+        <w:rPr>
+          <w:rFonts w:ascii="Consolas" w:eastAsiaTheme="minorEastAsia" w:hAnsi="Consolas" w:cs="Consolas"/>
+          <w:sz w:val="19"/>
+          <w:szCs w:val="19"/>
+        </w:rPr>
+      </w:pPr>
+      <w:r>
+        <w:rPr>
+          <w:rFonts w:ascii="Consolas" w:eastAsiaTheme="minorEastAsia" w:hAnsi="Consolas" w:cs="Consolas"/>
+          <w:sz w:val="19"/>
+          <w:szCs w:val="19"/>
+        </w:rPr>
+        <w:t xml:space="preserve">    RemoveAllHandler.cpp</w:t>
+      </w:r>
+    </w:p>
+    <w:p>
+      <w:pPr>
+        <w:pStyle w:val="ListParagraph"/>
+        <w:numPr>
+          <w:ilvl w:val="0"/>
+          <w:numId w:val="1"/>
+        </w:numPr>
+        <w:autoSpaceDE w:val="0"/>
+        <w:autoSpaceDN w:val="0"/>
+        <w:adjustRightInd w:val="0"/>
+        <w:spacing w:after="0" w:line="240" w:lineRule="auto"/>
+        <w:jc w:val="left"/>
+        <w:rPr>
+          <w:rFonts w:ascii="Consolas" w:eastAsiaTheme="minorEastAsia" w:hAnsi="Consolas" w:cs="Consolas"/>
+          <w:sz w:val="19"/>
+          <w:szCs w:val="19"/>
+        </w:rPr>
+      </w:pPr>
+      <w:r>
+        <w:rPr>
+          <w:rFonts w:ascii="Consolas" w:eastAsiaTheme="minorEastAsia" w:hAnsi="Consolas" w:cs="Consolas"/>
+          <w:sz w:val="19"/>
+          <w:szCs w:val="19"/>
+        </w:rPr>
+        <w:t xml:space="preserve">    PrintHandler.cpp</w:t>
+      </w:r>
+    </w:p>
+    <w:p>
+      <w:pPr>
+        <w:pStyle w:val="ListParagraph"/>
+        <w:numPr>
+          <w:ilvl w:val="0"/>
+          <w:numId w:val="1"/>
+        </w:numPr>
+        <w:autoSpaceDE w:val="0"/>
+        <w:autoSpaceDN w:val="0"/>
+        <w:adjustRightInd w:val="0"/>
+        <w:spacing w:after="0" w:line="240" w:lineRule="auto"/>
+        <w:jc w:val="left"/>
+        <w:rPr>
+          <w:rFonts w:ascii="Consolas" w:eastAsiaTheme="minorEastAsia" w:hAnsi="Consolas" w:cs="Consolas"/>
+          <w:sz w:val="19"/>
+          <w:szCs w:val="19"/>
+        </w:rPr>
+      </w:pPr>
+      <w:r>
+        <w:rPr>
+          <w:rFonts w:ascii="Consolas" w:eastAsiaTheme="minorEastAsia" w:hAnsi="Consolas" w:cs="Consolas"/>
+          <w:sz w:val="19"/>
+          <w:szCs w:val="19"/>
+        </w:rPr>
+        <w:t xml:space="preserve">    </w:t>
+      </w:r>
+      <w:r>
+        <w:rPr>
+          <w:rFonts w:ascii="Consolas" w:eastAsiaTheme="minorEastAsia" w:hAnsi="Consolas" w:cs="Consolas"/>
+          <w:sz w:val="19"/>
+          <w:szCs w:val="19"/>
+        </w:rPr>
+        <w:t>Clear</w:t>
+      </w:r>
       <w:bookmarkStart w:id="0" w:name="_GoBack"/>
       <w:bookmarkEnd w:id="0"/>
       <w:r>
         <w:rPr>
-          <w:sz w:val="20"/>
-        </w:rPr>
-        <w:t>Autor: Dariusz Konieczny</w:t>
-      </w:r>
-      <w:r>
-        <w:rPr>
-          <w:rFonts w:ascii="Courier New" w:eastAsia="Courier New" w:hAnsi="Courier New" w:cs="Courier New"/>
-          <w:sz w:val="20"/>
-        </w:rPr>
-        <w:t xml:space="preserve"> </w:t>
+          <w:rFonts w:ascii="Consolas" w:eastAsiaTheme="minorEastAsia" w:hAnsi="Consolas" w:cs="Consolas"/>
+          <w:sz w:val="19"/>
+          <w:szCs w:val="19"/>
+        </w:rPr>
+        <w:t>Handler.h</w:t>
+      </w:r>
+    </w:p>
+    <w:p>
+      <w:pPr>
+        <w:pStyle w:val="ListParagraph"/>
+        <w:numPr>
+          <w:ilvl w:val="0"/>
+          <w:numId w:val="1"/>
+        </w:numPr>
+        <w:autoSpaceDE w:val="0"/>
+        <w:autoSpaceDN w:val="0"/>
+        <w:adjustRightInd w:val="0"/>
+        <w:spacing w:after="0" w:line="240" w:lineRule="auto"/>
+        <w:jc w:val="left"/>
+        <w:rPr>
+          <w:rFonts w:ascii="Consolas" w:eastAsiaTheme="minorEastAsia" w:hAnsi="Consolas" w:cs="Consolas"/>
+          <w:sz w:val="19"/>
+          <w:szCs w:val="19"/>
+        </w:rPr>
+      </w:pPr>
+      <w:r>
+        <w:rPr>
+          <w:rFonts w:ascii="Consolas" w:eastAsiaTheme="minorEastAsia" w:hAnsi="Consolas" w:cs="Consolas"/>
+          <w:sz w:val="19"/>
+          <w:szCs w:val="19"/>
+        </w:rPr>
+        <w:t xml:space="preserve">    CreateCopyHandler.h</w:t>
+      </w:r>
+    </w:p>
+    <w:p>
+      <w:pPr>
+        <w:pStyle w:val="ListParagraph"/>
+        <w:numPr>
+          <w:ilvl w:val="0"/>
+          <w:numId w:val="1"/>
+        </w:numPr>
+        <w:autoSpaceDE w:val="0"/>
+        <w:autoSpaceDN w:val="0"/>
+        <w:adjustRightInd w:val="0"/>
+        <w:spacing w:after="0" w:line="240" w:lineRule="auto"/>
+        <w:jc w:val="left"/>
+        <w:rPr>
+          <w:rFonts w:ascii="Consolas" w:eastAsiaTheme="minorEastAsia" w:hAnsi="Consolas" w:cs="Consolas"/>
+          <w:sz w:val="19"/>
+          <w:szCs w:val="19"/>
+        </w:rPr>
+      </w:pPr>
+      <w:r>
+        <w:rPr>
+          <w:rFonts w:ascii="Consolas" w:eastAsiaTheme="minorEastAsia" w:hAnsi="Consolas" w:cs="Consolas"/>
+          <w:sz w:val="19"/>
+          <w:szCs w:val="19"/>
+        </w:rPr>
+        <w:t xml:space="preserve">    CreateHandler.h</w:t>
+      </w:r>
+    </w:p>
+    <w:p>
+      <w:pPr>
+        <w:pStyle w:val="ListParagraph"/>
+        <w:numPr>
+          <w:ilvl w:val="0"/>
+          <w:numId w:val="1"/>
+        </w:numPr>
+        <w:autoSpaceDE w:val="0"/>
+        <w:autoSpaceDN w:val="0"/>
+        <w:adjustRightInd w:val="0"/>
+        <w:spacing w:after="0" w:line="240" w:lineRule="auto"/>
+        <w:jc w:val="left"/>
+        <w:rPr>
+          <w:rFonts w:ascii="Consolas" w:eastAsiaTheme="minorEastAsia" w:hAnsi="Consolas" w:cs="Consolas"/>
+          <w:sz w:val="19"/>
+          <w:szCs w:val="19"/>
+        </w:rPr>
+      </w:pPr>
+      <w:r>
+        <w:rPr>
+          <w:rFonts w:ascii="Consolas" w:eastAsiaTheme="minorEastAsia" w:hAnsi="Consolas" w:cs="Consolas"/>
+          <w:sz w:val="19"/>
+          <w:szCs w:val="19"/>
+        </w:rPr>
+        <w:t xml:space="preserve">    ChangeSizeHandler.h</w:t>
+      </w:r>
+    </w:p>
+    <w:p>
+      <w:pPr>
+        <w:pStyle w:val="ListParagraph"/>
+        <w:numPr>
+          <w:ilvl w:val="0"/>
+          <w:numId w:val="1"/>
+        </w:numPr>
+        <w:autoSpaceDE w:val="0"/>
+        <w:autoSpaceDN w:val="0"/>
+        <w:adjustRightInd w:val="0"/>
+        <w:spacing w:after="0" w:line="240" w:lineRule="auto"/>
+        <w:jc w:val="left"/>
+        <w:rPr>
+          <w:rFonts w:ascii="Consolas" w:eastAsiaTheme="minorEastAsia" w:hAnsi="Consolas" w:cs="Consolas"/>
+          <w:sz w:val="19"/>
+          <w:szCs w:val="19"/>
+        </w:rPr>
+      </w:pPr>
+      <w:r>
+        <w:rPr>
+          <w:rFonts w:ascii="Consolas" w:eastAsiaTheme="minorEastAsia" w:hAnsi="Consolas" w:cs="Consolas"/>
+          <w:sz w:val="19"/>
+          <w:szCs w:val="19"/>
+        </w:rPr>
+        <w:t xml:space="preserve">    RemoveHandler.cpp</w:t>
+      </w:r>
+    </w:p>
+    <w:p>
+      <w:pPr>
+        <w:pStyle w:val="ListParagraph"/>
+        <w:numPr>
+          <w:ilvl w:val="0"/>
+          <w:numId w:val="1"/>
+        </w:numPr>
+        <w:autoSpaceDE w:val="0"/>
+        <w:autoSpaceDN w:val="0"/>
+        <w:adjustRightInd w:val="0"/>
+        <w:spacing w:after="0" w:line="240" w:lineRule="auto"/>
+        <w:jc w:val="left"/>
+        <w:rPr>
+          <w:rFonts w:ascii="Consolas" w:eastAsiaTheme="minorEastAsia" w:hAnsi="Consolas" w:cs="Consolas"/>
+          <w:sz w:val="19"/>
+          <w:szCs w:val="19"/>
+        </w:rPr>
+      </w:pPr>
+      <w:r>
+        <w:rPr>
+          <w:rFonts w:ascii="Consolas" w:eastAsiaTheme="minorEastAsia" w:hAnsi="Consolas" w:cs="Consolas"/>
+          <w:sz w:val="19"/>
+          <w:szCs w:val="19"/>
+        </w:rPr>
+        <w:t xml:space="preserve">    SetNameHandler.cpp</w:t>
+      </w:r>
+    </w:p>
+    <w:p>
+      <w:pPr>
+        <w:pStyle w:val="ListParagraph"/>
+        <w:numPr>
+          <w:ilvl w:val="0"/>
+          <w:numId w:val="1"/>
+        </w:numPr>
+        <w:autoSpaceDE w:val="0"/>
+        <w:autoSpaceDN w:val="0"/>
+        <w:adjustRightInd w:val="0"/>
+        <w:spacing w:after="0" w:line="240" w:lineRule="auto"/>
+        <w:jc w:val="left"/>
+        <w:rPr>
+          <w:rFonts w:ascii="Consolas" w:eastAsiaTheme="minorEastAsia" w:hAnsi="Consolas" w:cs="Consolas"/>
+          <w:sz w:val="19"/>
+          <w:szCs w:val="19"/>
+        </w:rPr>
+      </w:pPr>
+      <w:r>
+        <w:rPr>
+          <w:rFonts w:ascii="Consolas" w:eastAsiaTheme="minorEastAsia" w:hAnsi="Consolas" w:cs="Consolas"/>
+          <w:sz w:val="19"/>
+          <w:szCs w:val="19"/>
+        </w:rPr>
+        <w:t xml:space="preserve">    SetValueHandler.cpp</w:t>
+      </w:r>
+    </w:p>
+    <w:p>
+      <w:pPr>
+        <w:pStyle w:val="ListParagraph"/>
+        <w:numPr>
+          <w:ilvl w:val="0"/>
+          <w:numId w:val="1"/>
+        </w:numPr>
+        <w:autoSpaceDE w:val="0"/>
+        <w:autoSpaceDN w:val="0"/>
+        <w:adjustRightInd w:val="0"/>
+        <w:spacing w:after="0" w:line="240" w:lineRule="auto"/>
+        <w:jc w:val="left"/>
+        <w:rPr>
+          <w:rFonts w:ascii="Consolas" w:eastAsiaTheme="minorEastAsia" w:hAnsi="Consolas" w:cs="Consolas"/>
+          <w:sz w:val="19"/>
+          <w:szCs w:val="19"/>
+        </w:rPr>
+      </w:pPr>
+      <w:r>
+        <w:rPr>
+          <w:rFonts w:ascii="Consolas" w:eastAsiaTheme="minorEastAsia" w:hAnsi="Consolas" w:cs="Consolas"/>
+          <w:sz w:val="19"/>
+          <w:szCs w:val="19"/>
+        </w:rPr>
+        <w:t xml:space="preserve">    GetSizeHandler.h</w:t>
+      </w:r>
+    </w:p>
+    <w:p>
+      <w:pPr>
+        <w:pStyle w:val="ListParagraph"/>
+        <w:numPr>
+          <w:ilvl w:val="0"/>
+          <w:numId w:val="1"/>
+        </w:numPr>
+        <w:autoSpaceDE w:val="0"/>
+        <w:autoSpaceDN w:val="0"/>
+        <w:adjustRightInd w:val="0"/>
+        <w:spacing w:after="0" w:line="240" w:lineRule="auto"/>
+        <w:jc w:val="left"/>
+        <w:rPr>
+          <w:rFonts w:ascii="Consolas" w:eastAsiaTheme="minorEastAsia" w:hAnsi="Consolas" w:cs="Consolas"/>
+          <w:sz w:val="19"/>
+          <w:szCs w:val="19"/>
+        </w:rPr>
+      </w:pPr>
+      <w:r>
+        <w:rPr>
+          <w:rFonts w:ascii="Consolas" w:eastAsiaTheme="minorEastAsia" w:hAnsi="Consolas" w:cs="Consolas"/>
+          <w:sz w:val="19"/>
+          <w:szCs w:val="19"/>
+        </w:rPr>
+        <w:t xml:space="preserve">    GetValueHandler.h</w:t>
+      </w:r>
+    </w:p>
+    <w:p>
+      <w:pPr>
+        <w:pStyle w:val="ListParagraph"/>
+        <w:numPr>
+          <w:ilvl w:val="0"/>
+          <w:numId w:val="1"/>
+        </w:numPr>
+        <w:autoSpaceDE w:val="0"/>
+        <w:autoSpaceDN w:val="0"/>
+        <w:adjustRightInd w:val="0"/>
+        <w:spacing w:after="0" w:line="240" w:lineRule="auto"/>
+        <w:jc w:val="left"/>
+        <w:rPr>
+          <w:rFonts w:ascii="Consolas" w:eastAsiaTheme="minorEastAsia" w:hAnsi="Consolas" w:cs="Consolas"/>
+          <w:sz w:val="19"/>
+          <w:szCs w:val="19"/>
+        </w:rPr>
+      </w:pPr>
+      <w:r>
+        <w:rPr>
+          <w:rFonts w:ascii="Consolas" w:eastAsiaTheme="minorEastAsia" w:hAnsi="Consolas" w:cs="Consolas"/>
+          <w:sz w:val="19"/>
+          <w:szCs w:val="19"/>
+        </w:rPr>
+        <w:t xml:space="preserve">    GetNameHandler.h</w:t>
+      </w:r>
+    </w:p>
+    <w:p>
+      <w:pPr>
+        <w:pStyle w:val="ListParagraph"/>
+        <w:numPr>
+          <w:ilvl w:val="0"/>
+          <w:numId w:val="1"/>
+        </w:numPr>
+        <w:autoSpaceDE w:val="0"/>
+        <w:autoSpaceDN w:val="0"/>
+        <w:adjustRightInd w:val="0"/>
+        <w:spacing w:after="0" w:line="240" w:lineRule="auto"/>
+        <w:jc w:val="left"/>
+        <w:rPr>
+          <w:rFonts w:ascii="Consolas" w:eastAsiaTheme="minorEastAsia" w:hAnsi="Consolas" w:cs="Consolas"/>
+          <w:sz w:val="19"/>
+          <w:szCs w:val="19"/>
+        </w:rPr>
+      </w:pPr>
+      <w:r>
+        <w:rPr>
+          <w:rFonts w:ascii="Consolas" w:eastAsiaTheme="minorEastAsia" w:hAnsi="Consolas" w:cs="Consolas"/>
+          <w:sz w:val="19"/>
+          <w:szCs w:val="19"/>
+        </w:rPr>
+        <w:t xml:space="preserve">    HelpHandler.h</w:t>
       </w:r>
     </w:p>
     <w:p>
@@ -29,158 +707,24 @@
         <w:spacing w:after="0" w:line="259" w:lineRule="auto"/>
         <w:ind w:left="0" w:firstLine="0"/>
         <w:jc w:val="left"/>
-      </w:pPr>
-      <w:r>
-        <w:rPr>
-          <w:rFonts w:ascii="Courier New" w:eastAsia="Courier New" w:hAnsi="Courier New" w:cs="Courier New"/>
-          <w:sz w:val="20"/>
-        </w:rPr>
-        <w:t xml:space="preserve">Wersja draft 1.0 </w:t>
-      </w:r>
-    </w:p>
-    <w:p>
-      <w:pPr>
-        <w:spacing w:after="63" w:line="259" w:lineRule="auto"/>
-        <w:ind w:left="0" w:firstLine="0"/>
-        <w:jc w:val="left"/>
-      </w:pPr>
-      <w:r>
-        <w:rPr>
-          <w:rFonts w:ascii="Courier New" w:eastAsia="Courier New" w:hAnsi="Courier New" w:cs="Courier New"/>
-          <w:sz w:val="20"/>
-        </w:rPr>
-        <w:t xml:space="preserve"> </w:t>
-      </w:r>
-    </w:p>
-    <w:p>
-      <w:pPr>
-        <w:spacing w:after="0" w:line="259" w:lineRule="auto"/>
-        <w:ind w:left="-5" w:hanging="10"/>
-        <w:jc w:val="left"/>
-      </w:pPr>
-      <w:r>
-        <w:rPr>
-          <w:rFonts w:ascii="Courier New" w:eastAsia="Courier New" w:hAnsi="Courier New" w:cs="Courier New"/>
-          <w:sz w:val="20"/>
-        </w:rPr>
-        <w:t xml:space="preserve">                    </w:t>
-      </w:r>
-      <w:r>
-        <w:rPr>
-          <w:sz w:val="24"/>
-        </w:rPr>
-        <w:t xml:space="preserve">Programowanie obiektowe - zadanie 6 </w:t>
-      </w:r>
-    </w:p>
-    <w:p>
-      <w:pPr>
-        <w:spacing w:after="0" w:line="259" w:lineRule="auto"/>
-        <w:ind w:left="-5" w:hanging="10"/>
-        <w:jc w:val="left"/>
-      </w:pPr>
-      <w:r>
-        <w:rPr>
-          <w:sz w:val="24"/>
-        </w:rPr>
-        <w:t xml:space="preserve">                                        ------------------------------------------ </w:t>
-      </w:r>
-    </w:p>
-    <w:p>
-      <w:pPr>
-        <w:spacing w:after="0" w:line="259" w:lineRule="auto"/>
-        <w:ind w:left="720" w:firstLine="0"/>
-        <w:jc w:val="left"/>
-      </w:pPr>
-      <w:r>
-        <w:rPr>
-          <w:b/>
-        </w:rPr>
-        <w:t xml:space="preserve">Szablon klas i wyjątki </w:t>
-      </w:r>
-    </w:p>
-    <w:p>
-      <w:pPr>
-        <w:spacing w:after="18" w:line="259" w:lineRule="auto"/>
-        <w:ind w:left="0" w:firstLine="0"/>
-        <w:jc w:val="left"/>
-      </w:pPr>
-      <w:r>
-        <w:rPr>
-          <w:b/>
-        </w:rPr>
-        <w:t xml:space="preserve"> </w:t>
-      </w:r>
-    </w:p>
-    <w:p>
-      <w:pPr>
-        <w:numPr>
-          <w:ilvl w:val="0"/>
-          <w:numId w:val="1"/>
-        </w:numPr>
-        <w:ind w:right="-9"/>
-      </w:pPr>
-      <w:r>
-        <w:t xml:space="preserve">Klasę z listy 1 przerobić na klasę szablonową, przetestować jej działanie dla typu int oraz klasy Osoba zawierającej informacje o nazwisku i wieku osoby.  </w:t>
-      </w:r>
-    </w:p>
-    <w:p>
-      <w:pPr>
-        <w:numPr>
-          <w:ilvl w:val="0"/>
-          <w:numId w:val="1"/>
-        </w:numPr>
-        <w:ind w:right="-9"/>
-      </w:pPr>
-      <w:r>
-        <w:t xml:space="preserve">Sprawdzić, czy szablon jest dobrze napisany dla przypadku, gdy klasa nie ma kontruktora domyślnego. </w:t>
-      </w:r>
-    </w:p>
-    <w:p>
-      <w:pPr>
-        <w:numPr>
-          <w:ilvl w:val="0"/>
-          <w:numId w:val="1"/>
-        </w:numPr>
-        <w:ind w:right="-9"/>
-      </w:pPr>
-      <w:r>
-        <w:t xml:space="preserve">Sprawdzić, czy będzie dobrze działała, jeśli będziemy w klasie Osoba mieli wskaźnik (np. na string). </w:t>
-      </w:r>
-    </w:p>
-    <w:p>
-      <w:pPr>
-        <w:numPr>
-          <w:ilvl w:val="0"/>
-          <w:numId w:val="1"/>
-        </w:numPr>
-        <w:ind w:right="-9"/>
-      </w:pPr>
-      <w:r>
-        <w:t xml:space="preserve">Klasę tę uzupełnić o rzucanie wyjątków zamiast zwracania kodu błędu. Program testujący uzupełnić o łapanie wyjątków. </w:t>
-      </w:r>
-    </w:p>
-    <w:p>
-      <w:pPr>
-        <w:numPr>
-          <w:ilvl w:val="0"/>
-          <w:numId w:val="1"/>
-        </w:numPr>
-        <w:ind w:right="-9"/>
-      </w:pPr>
-      <w:r>
-        <w:t>Czy da się użyć tego szablonu w pro</w:t>
-      </w:r>
-      <w:r>
-        <w:t xml:space="preserve">gramie głównym do stworzenia tablicy tablic (lub tablicy wskaźników na tablice) zamiast zwykłej tablicy, która była w pierwszej implementacji? Jeśli tak – użyć go, jeśli nie – uzasadnić pojawiające się problemy. </w:t>
-      </w:r>
+        <w:rPr>
+          <w:lang w:val="pl-PL"/>
+        </w:rPr>
+      </w:pPr>
     </w:p>
     <w:p>
       <w:pPr>
         <w:spacing w:after="0" w:line="259" w:lineRule="auto"/>
         <w:ind w:left="0" w:firstLine="0"/>
         <w:jc w:val="left"/>
-      </w:pPr>
-      <w:r>
+        <w:rPr>
+          <w:lang w:val="pl-PL"/>
+        </w:rPr>
+      </w:pPr>
+      <w:r>
+        <w:rPr>
+          <w:lang w:val="pl-PL"/>
+        </w:rPr>
         <w:t xml:space="preserve"> </w:t>
       </w:r>
     </w:p>
@@ -189,18 +733,14 @@
         <w:spacing w:after="0" w:line="259" w:lineRule="auto"/>
         <w:ind w:left="0" w:firstLine="0"/>
         <w:jc w:val="left"/>
-      </w:pPr>
-      <w:r>
-        <w:t xml:space="preserve"> </w:t>
-      </w:r>
-    </w:p>
-    <w:p>
-      <w:pPr>
-        <w:spacing w:after="0" w:line="259" w:lineRule="auto"/>
-        <w:ind w:left="0" w:firstLine="0"/>
-        <w:jc w:val="left"/>
-      </w:pPr>
-      <w:r>
+        <w:rPr>
+          <w:lang w:val="pl-PL"/>
+        </w:rPr>
+      </w:pPr>
+      <w:r>
+        <w:rPr>
+          <w:lang w:val="pl-PL"/>
+        </w:rPr>
         <w:t xml:space="preserve"> </w:t>
       </w:r>
     </w:p>
@@ -865,6 +1405,35 @@
     <w:semiHidden/>
     <w:unhideWhenUsed/>
   </w:style>
+  <w:style w:type="paragraph" w:styleId="NormalWeb">
+    <w:name w:val="Normal (Web)"/>
+    <w:basedOn w:val="Normal"/>
+    <w:uiPriority w:val="99"/>
+    <w:semiHidden/>
+    <w:unhideWhenUsed/>
+    <w:rsid w:val="009C6FF3"/>
+    <w:pPr>
+      <w:spacing w:before="100" w:beforeAutospacing="1" w:after="100" w:afterAutospacing="1" w:line="240" w:lineRule="auto"/>
+      <w:ind w:left="0" w:firstLine="0"/>
+      <w:jc w:val="left"/>
+    </w:pPr>
+    <w:rPr>
+      <w:color w:val="auto"/>
+      <w:sz w:val="24"/>
+      <w:szCs w:val="24"/>
+    </w:rPr>
+  </w:style>
+  <w:style w:type="paragraph" w:styleId="ListParagraph">
+    <w:name w:val="List Paragraph"/>
+    <w:basedOn w:val="Normal"/>
+    <w:uiPriority w:val="34"/>
+    <w:qFormat/>
+    <w:rsid w:val="00B120C9"/>
+    <w:pPr>
+      <w:ind w:left="720"/>
+      <w:contextualSpacing/>
+    </w:pPr>
+  </w:style>
 </w:styles>
 </file>
 

</xml_diff>